<commit_message>
Changes in mapa conceptual
</commit_message>
<xml_diff>
--- a/document/PerfilTesis0.1.docx
+++ b/document/PerfilTesis0.1.docx
@@ -4753,14 +4753,7 @@
           <w:rFonts w:ascii="Arial" w:hAnsi="Arial" w:cs="Arial"/>
           <w:color w:val="000000"/>
         </w:rPr>
-        <w:t xml:space="preserve">Elasticsearch. </w:t>
-      </w:r>
-      <w:r>
-        <w:rPr>
-          <w:rFonts w:ascii="Arial" w:hAnsi="Arial" w:cs="Arial"/>
-          <w:color w:val="000000"/>
-        </w:rPr>
-        <w:t xml:space="preserve">(2016). A Distributed </w:t>
+        <w:t xml:space="preserve">Elasticsearch. (2016). A Distributed </w:t>
       </w:r>
       <w:proofErr w:type="spellStart"/>
       <w:r>
@@ -4885,8 +4878,10 @@
           <w:numId w:val="10"/>
         </w:numPr>
         <w:rPr>
+          <w:rStyle w:val="Hipervnculo"/>
           <w:rFonts w:ascii="Arial" w:hAnsi="Arial" w:cs="Arial"/>
           <w:color w:val="000000"/>
+          <w:u w:val="none"/>
           <w:lang w:val="es-BO"/>
         </w:rPr>
       </w:pPr>
@@ -4929,12 +4924,149 @@
     <w:p>
       <w:pPr>
         <w:pStyle w:val="Prrafodelista"/>
+        <w:numPr>
+          <w:ilvl w:val="0"/>
+          <w:numId w:val="10"/>
+        </w:numPr>
         <w:rPr>
           <w:rFonts w:ascii="Arial" w:hAnsi="Arial" w:cs="Arial"/>
           <w:color w:val="000000"/>
           <w:lang w:val="es-BO"/>
         </w:rPr>
       </w:pPr>
+      <w:proofErr w:type="spellStart"/>
+      <w:r>
+        <w:rPr>
+          <w:rFonts w:ascii="Arial" w:hAnsi="Arial" w:cs="Arial"/>
+          <w:color w:val="000000"/>
+          <w:lang w:val="es-ES"/>
+        </w:rPr>
+        <w:t>Hector</w:t>
+      </w:r>
+      <w:proofErr w:type="spellEnd"/>
+      <w:r>
+        <w:rPr>
+          <w:rFonts w:ascii="Arial" w:hAnsi="Arial" w:cs="Arial"/>
+          <w:color w:val="000000"/>
+          <w:lang w:val="es-ES"/>
+        </w:rPr>
+        <w:t xml:space="preserve"> Estrada. (2015). Clases de </w:t>
+      </w:r>
+      <w:proofErr w:type="spellStart"/>
+      <w:r>
+        <w:rPr>
+          <w:rFonts w:ascii="Arial" w:hAnsi="Arial" w:cs="Arial"/>
+          <w:color w:val="000000"/>
+          <w:lang w:val="es-ES"/>
+        </w:rPr>
+        <w:t>Notificacion</w:t>
+      </w:r>
+      <w:proofErr w:type="spellEnd"/>
+      <w:r>
+        <w:rPr>
+          <w:rFonts w:ascii="Arial" w:hAnsi="Arial" w:cs="Arial"/>
+          <w:color w:val="000000"/>
+          <w:lang w:val="es-ES"/>
+        </w:rPr>
+        <w:t xml:space="preserve">. Octubre, 2015, de Clases de </w:t>
+      </w:r>
+      <w:proofErr w:type="spellStart"/>
+      <w:r>
+        <w:rPr>
+          <w:rFonts w:ascii="Arial" w:hAnsi="Arial" w:cs="Arial"/>
+          <w:color w:val="000000"/>
+          <w:lang w:val="es-ES"/>
+        </w:rPr>
+        <w:t>Notificacion</w:t>
+      </w:r>
+      <w:proofErr w:type="spellEnd"/>
+      <w:r>
+        <w:rPr>
+          <w:rFonts w:ascii="Arial" w:hAnsi="Arial" w:cs="Arial"/>
+          <w:color w:val="000000"/>
+          <w:lang w:val="es-ES"/>
+        </w:rPr>
+        <w:t xml:space="preserve"> Sitio web: </w:t>
+      </w:r>
+      <w:hyperlink r:id="rId27" w:history="1">
+        <w:r>
+          <w:rPr>
+            <w:rStyle w:val="Hipervnculo"/>
+            <w:rFonts w:ascii="Arial" w:hAnsi="Arial" w:cs="Arial"/>
+            <w:lang w:val="es-ES"/>
+          </w:rPr>
+          <w:t>http://tareasjuridicas.com/2015/10/05/clases-notificacion</w:t>
+        </w:r>
+      </w:hyperlink>
+      <w:hyperlink r:id="rId28" w:history="1">
+        <w:r>
+          <w:rPr>
+            <w:rStyle w:val="Hipervnculo"/>
+            <w:rFonts w:ascii="Arial" w:hAnsi="Arial" w:cs="Arial"/>
+            <w:lang w:val="es-ES"/>
+          </w:rPr>
+          <w:t>/</w:t>
+        </w:r>
+      </w:hyperlink>
+    </w:p>
+    <w:p>
+      <w:pPr>
+        <w:pStyle w:val="Prrafodelista"/>
+        <w:numPr>
+          <w:ilvl w:val="0"/>
+          <w:numId w:val="10"/>
+        </w:numPr>
+        <w:rPr>
+          <w:rFonts w:ascii="Arial" w:hAnsi="Arial" w:cs="Arial"/>
+          <w:color w:val="000000"/>
+        </w:rPr>
+      </w:pPr>
+      <w:proofErr w:type="spellStart"/>
+      <w:r>
+        <w:rPr>
+          <w:rFonts w:ascii="Arial" w:hAnsi="Arial" w:cs="Arial"/>
+        </w:rPr>
+        <w:t>Vinneth</w:t>
+      </w:r>
+      <w:proofErr w:type="spellEnd"/>
+      <w:r>
+        <w:rPr>
+          <w:rFonts w:ascii="Arial" w:hAnsi="Arial" w:cs="Arial"/>
+        </w:rPr>
+        <w:t xml:space="preserve"> Mohan. (2015). Building Your Own E-Commerce Solution. En Elasticsearch </w:t>
+      </w:r>
+      <w:proofErr w:type="gramStart"/>
+      <w:r>
+        <w:rPr>
+          <w:rFonts w:ascii="Arial" w:hAnsi="Arial" w:cs="Arial"/>
+        </w:rPr>
+        <w:t>Blueprints(</w:t>
+      </w:r>
+      <w:proofErr w:type="gramEnd"/>
+      <w:r>
+        <w:rPr>
+          <w:rFonts w:ascii="Arial" w:hAnsi="Arial" w:cs="Arial"/>
+        </w:rPr>
+        <w:t>40). Livery Place: Pack Publishing.</w:t>
+      </w:r>
+    </w:p>
+    <w:p>
+      <w:pPr>
+        <w:pStyle w:val="Prrafodelista"/>
+        <w:rPr>
+          <w:rFonts w:ascii="Arial" w:hAnsi="Arial" w:cs="Arial"/>
+          <w:color w:val="000000"/>
+        </w:rPr>
+      </w:pPr>
+    </w:p>
+    <w:p>
+      <w:pPr>
+        <w:pStyle w:val="Prrafodelista"/>
+        <w:rPr>
+          <w:rFonts w:ascii="Arial" w:hAnsi="Arial" w:cs="Arial"/>
+          <w:color w:val="000000"/>
+        </w:rPr>
+      </w:pPr>
       <w:bookmarkStart w:id="18" w:name="_GoBack"/>
       <w:bookmarkEnd w:id="18"/>
     </w:p>
@@ -4942,7 +5074,6 @@
       <w:pPr>
         <w:rPr>
           <w:rFonts w:ascii="Arial" w:hAnsi="Arial" w:cs="Arial"/>
-          <w:lang w:val="es-BO"/>
         </w:rPr>
       </w:pPr>
     </w:p>
@@ -4950,13 +5081,10 @@
       <w:pPr>
         <w:pStyle w:val="Prrafodelista"/>
         <w:ind w:left="360"/>
-        <w:rPr>
-          <w:lang w:val="es-BO"/>
-        </w:rPr>
       </w:pPr>
     </w:p>
     <w:sectPr>
-      <w:headerReference w:type="first" r:id="rId27"/>
+      <w:headerReference w:type="first" r:id="rId29"/>
       <w:pgSz w:w="12240" w:h="15840" w:code="1"/>
       <w:pgMar w:top="1440" w:right="1440" w:bottom="1440" w:left="1440" w:header="720" w:footer="720" w:gutter="0"/>
       <w:cols w:space="720"/>
@@ -5023,7 +5151,7 @@
             <w:noProof/>
             <w:lang w:val="es-ES"/>
           </w:rPr>
-          <w:t>7</w:t>
+          <w:t>8</w:t>
         </w:r>
         <w:r>
           <w:fldChar w:fldCharType="end"/>
@@ -6131,6 +6259,146 @@
     </w:lvl>
   </w:abstractNum>
   <w:abstractNum w:abstractNumId="4">
+    <w:nsid w:val="109F56EC"/>
+    <w:multiLevelType w:val="hybridMultilevel"/>
+    <w:tmpl w:val="ADE838D6"/>
+    <w:lvl w:ilvl="0" w:tplc="BD50231A">
+      <w:start w:val="1"/>
+      <w:numFmt w:val="bullet"/>
+      <w:lvlText w:val=""/>
+      <w:lvlJc w:val="left"/>
+      <w:pPr>
+        <w:tabs>
+          <w:tab w:val="num" w:pos="720"/>
+        </w:tabs>
+        <w:ind w:left="720" w:hanging="360"/>
+      </w:pPr>
+      <w:rPr>
+        <w:rFonts w:ascii="Wingdings 2" w:hAnsi="Wingdings 2" w:hint="default"/>
+      </w:rPr>
+    </w:lvl>
+    <w:lvl w:ilvl="1" w:tplc="1A7C6036" w:tentative="1">
+      <w:start w:val="1"/>
+      <w:numFmt w:val="bullet"/>
+      <w:lvlText w:val=""/>
+      <w:lvlJc w:val="left"/>
+      <w:pPr>
+        <w:tabs>
+          <w:tab w:val="num" w:pos="1440"/>
+        </w:tabs>
+        <w:ind w:left="1440" w:hanging="360"/>
+      </w:pPr>
+      <w:rPr>
+        <w:rFonts w:ascii="Wingdings 2" w:hAnsi="Wingdings 2" w:hint="default"/>
+      </w:rPr>
+    </w:lvl>
+    <w:lvl w:ilvl="2" w:tplc="7938D44A" w:tentative="1">
+      <w:start w:val="1"/>
+      <w:numFmt w:val="bullet"/>
+      <w:lvlText w:val=""/>
+      <w:lvlJc w:val="left"/>
+      <w:pPr>
+        <w:tabs>
+          <w:tab w:val="num" w:pos="2160"/>
+        </w:tabs>
+        <w:ind w:left="2160" w:hanging="360"/>
+      </w:pPr>
+      <w:rPr>
+        <w:rFonts w:ascii="Wingdings 2" w:hAnsi="Wingdings 2" w:hint="default"/>
+      </w:rPr>
+    </w:lvl>
+    <w:lvl w:ilvl="3" w:tplc="979602CC" w:tentative="1">
+      <w:start w:val="1"/>
+      <w:numFmt w:val="bullet"/>
+      <w:lvlText w:val=""/>
+      <w:lvlJc w:val="left"/>
+      <w:pPr>
+        <w:tabs>
+          <w:tab w:val="num" w:pos="2880"/>
+        </w:tabs>
+        <w:ind w:left="2880" w:hanging="360"/>
+      </w:pPr>
+      <w:rPr>
+        <w:rFonts w:ascii="Wingdings 2" w:hAnsi="Wingdings 2" w:hint="default"/>
+      </w:rPr>
+    </w:lvl>
+    <w:lvl w:ilvl="4" w:tplc="BAB89C8A" w:tentative="1">
+      <w:start w:val="1"/>
+      <w:numFmt w:val="bullet"/>
+      <w:lvlText w:val=""/>
+      <w:lvlJc w:val="left"/>
+      <w:pPr>
+        <w:tabs>
+          <w:tab w:val="num" w:pos="3600"/>
+        </w:tabs>
+        <w:ind w:left="3600" w:hanging="360"/>
+      </w:pPr>
+      <w:rPr>
+        <w:rFonts w:ascii="Wingdings 2" w:hAnsi="Wingdings 2" w:hint="default"/>
+      </w:rPr>
+    </w:lvl>
+    <w:lvl w:ilvl="5" w:tplc="FAB8FF18" w:tentative="1">
+      <w:start w:val="1"/>
+      <w:numFmt w:val="bullet"/>
+      <w:lvlText w:val=""/>
+      <w:lvlJc w:val="left"/>
+      <w:pPr>
+        <w:tabs>
+          <w:tab w:val="num" w:pos="4320"/>
+        </w:tabs>
+        <w:ind w:left="4320" w:hanging="360"/>
+      </w:pPr>
+      <w:rPr>
+        <w:rFonts w:ascii="Wingdings 2" w:hAnsi="Wingdings 2" w:hint="default"/>
+      </w:rPr>
+    </w:lvl>
+    <w:lvl w:ilvl="6" w:tplc="C1E4C338" w:tentative="1">
+      <w:start w:val="1"/>
+      <w:numFmt w:val="bullet"/>
+      <w:lvlText w:val=""/>
+      <w:lvlJc w:val="left"/>
+      <w:pPr>
+        <w:tabs>
+          <w:tab w:val="num" w:pos="5040"/>
+        </w:tabs>
+        <w:ind w:left="5040" w:hanging="360"/>
+      </w:pPr>
+      <w:rPr>
+        <w:rFonts w:ascii="Wingdings 2" w:hAnsi="Wingdings 2" w:hint="default"/>
+      </w:rPr>
+    </w:lvl>
+    <w:lvl w:ilvl="7" w:tplc="B0FE9C78" w:tentative="1">
+      <w:start w:val="1"/>
+      <w:numFmt w:val="bullet"/>
+      <w:lvlText w:val=""/>
+      <w:lvlJc w:val="left"/>
+      <w:pPr>
+        <w:tabs>
+          <w:tab w:val="num" w:pos="5760"/>
+        </w:tabs>
+        <w:ind w:left="5760" w:hanging="360"/>
+      </w:pPr>
+      <w:rPr>
+        <w:rFonts w:ascii="Wingdings 2" w:hAnsi="Wingdings 2" w:hint="default"/>
+      </w:rPr>
+    </w:lvl>
+    <w:lvl w:ilvl="8" w:tplc="130891B0" w:tentative="1">
+      <w:start w:val="1"/>
+      <w:numFmt w:val="bullet"/>
+      <w:lvlText w:val=""/>
+      <w:lvlJc w:val="left"/>
+      <w:pPr>
+        <w:tabs>
+          <w:tab w:val="num" w:pos="6480"/>
+        </w:tabs>
+        <w:ind w:left="6480" w:hanging="360"/>
+      </w:pPr>
+      <w:rPr>
+        <w:rFonts w:ascii="Wingdings 2" w:hAnsi="Wingdings 2" w:hint="default"/>
+      </w:rPr>
+    </w:lvl>
+  </w:abstractNum>
+  <w:abstractNum w:abstractNumId="5">
     <w:nsid w:val="169F0780"/>
     <w:multiLevelType w:val="hybridMultilevel"/>
     <w:tmpl w:val="E4228504"/>
@@ -6270,7 +6538,7 @@
       </w:rPr>
     </w:lvl>
   </w:abstractNum>
-  <w:abstractNum w:abstractNumId="5">
+  <w:abstractNum w:abstractNumId="6">
     <w:nsid w:val="26CC1F1C"/>
     <w:multiLevelType w:val="hybridMultilevel"/>
     <w:tmpl w:val="6C6C0682"/>
@@ -6383,7 +6651,7 @@
       </w:rPr>
     </w:lvl>
   </w:abstractNum>
-  <w:abstractNum w:abstractNumId="6">
+  <w:abstractNum w:abstractNumId="7">
     <w:nsid w:val="34E74F86"/>
     <w:multiLevelType w:val="hybridMultilevel"/>
     <w:tmpl w:val="0EF2A05E"/>
@@ -6496,7 +6764,7 @@
       </w:rPr>
     </w:lvl>
   </w:abstractNum>
-  <w:abstractNum w:abstractNumId="7">
+  <w:abstractNum w:abstractNumId="8">
     <w:nsid w:val="3D883CBF"/>
     <w:multiLevelType w:val="hybridMultilevel"/>
     <w:tmpl w:val="4D0AD7CC"/>
@@ -6609,7 +6877,7 @@
       </w:rPr>
     </w:lvl>
   </w:abstractNum>
-  <w:abstractNum w:abstractNumId="8">
+  <w:abstractNum w:abstractNumId="9">
     <w:nsid w:val="4B0A7627"/>
     <w:multiLevelType w:val="multilevel"/>
     <w:tmpl w:val="09E04E3A"/>
@@ -6758,7 +7026,7 @@
       </w:rPr>
     </w:lvl>
   </w:abstractNum>
-  <w:abstractNum w:abstractNumId="9">
+  <w:abstractNum w:abstractNumId="10">
     <w:nsid w:val="554D4133"/>
     <w:multiLevelType w:val="multilevel"/>
     <w:tmpl w:val="1FF07E88"/>
@@ -6850,7 +7118,7 @@
       </w:pPr>
     </w:lvl>
   </w:abstractNum>
-  <w:abstractNum w:abstractNumId="10">
+  <w:abstractNum w:abstractNumId="11">
     <w:nsid w:val="5F2A0A85"/>
     <w:multiLevelType w:val="hybridMultilevel"/>
     <w:tmpl w:val="97A4DD7C"/>
@@ -6963,7 +7231,7 @@
       </w:rPr>
     </w:lvl>
   </w:abstractNum>
-  <w:abstractNum w:abstractNumId="11">
+  <w:abstractNum w:abstractNumId="12">
     <w:nsid w:val="6AF742F4"/>
     <w:multiLevelType w:val="hybridMultilevel"/>
     <w:tmpl w:val="7EE452D2"/>
@@ -7077,16 +7345,16 @@
     </w:lvl>
   </w:abstractNum>
   <w:num w:numId="1">
-    <w:abstractNumId w:val="9"/>
+    <w:abstractNumId w:val="10"/>
   </w:num>
   <w:num w:numId="2">
-    <w:abstractNumId w:val="5"/>
+    <w:abstractNumId w:val="6"/>
   </w:num>
   <w:num w:numId="3">
-    <w:abstractNumId w:val="10"/>
+    <w:abstractNumId w:val="11"/>
   </w:num>
   <w:num w:numId="4">
-    <w:abstractNumId w:val="8"/>
+    <w:abstractNumId w:val="9"/>
   </w:num>
   <w:num w:numId="5">
     <w:abstractNumId w:val="1"/>
@@ -7095,21 +7363,24 @@
     <w:abstractNumId w:val="2"/>
   </w:num>
   <w:num w:numId="7">
-    <w:abstractNumId w:val="7"/>
+    <w:abstractNumId w:val="8"/>
   </w:num>
   <w:num w:numId="8">
-    <w:abstractNumId w:val="6"/>
+    <w:abstractNumId w:val="7"/>
   </w:num>
   <w:num w:numId="9">
     <w:abstractNumId w:val="0"/>
   </w:num>
   <w:num w:numId="10">
-    <w:abstractNumId w:val="11"/>
+    <w:abstractNumId w:val="12"/>
   </w:num>
   <w:num w:numId="11">
     <w:abstractNumId w:val="3"/>
   </w:num>
   <w:num w:numId="12">
+    <w:abstractNumId w:val="5"/>
+  </w:num>
+  <w:num w:numId="13">
     <w:abstractNumId w:val="4"/>
   </w:num>
 </w:numbering>
@@ -9351,7 +9622,7 @@
 </file>
 
 <file path=customXml/itemProps1.xml><?xml version="1.0" encoding="utf-8"?>
-<ds:datastoreItem xmlns:ds="http://schemas.openxmlformats.org/officeDocument/2006/customXml" ds:itemID="{62AEB202-9D0B-450F-8059-DD9A59C79852}">
+<ds:datastoreItem xmlns:ds="http://schemas.openxmlformats.org/officeDocument/2006/customXml" ds:itemID="{E8001C41-649E-4204-85C4-DC7F99F476AE}">
   <ds:schemaRefs>
     <ds:schemaRef ds:uri="http://schemas.openxmlformats.org/officeDocument/2006/bibliography"/>
   </ds:schemaRefs>

</xml_diff>